<commit_message>
Implement modern resume template inspired by Deepak's professional format
- Updated PDF template to match modern, clean aesthetic
- Improved typography hierarchy with larger name (28pt) and better spacing
- Added separate company and job title lines for better readability
- Updated color scheme to modern professional colors (#2C3E50, #34495E)
- Added new 'modern_clean' color scheme
- Enhanced spacing and visual hierarchy throughout
- Improved bullet points and indentation for better readability
- Regenerated all 168 resume files with new modern template

Key improvements:
- Clean, centered header with professional typography
- Better separation of company names and job titles
- Modern color palette inspired by professional marketing resumes
- Improved spacing and visual hierarchy
- More professional and contemporary appearance
</commit_message>
<xml_diff>
--- a/outputs/consulting/cartographic_professional/docx/dheeraj_chand_consulting_cartographic_professional.docx
+++ b/outputs/consulting/cartographic_professional/docx/dheeraj_chand_consulting_cartographic_professional.docx
@@ -71,7 +71,7 @@
         <w:pStyle w:val="Heading3"/>
       </w:pPr>
       <w:r>
-        <w:t>PRINCIPAL CONSULTANT - Siege Analytics, Washington, DC | January 2014 – Present</w:t>
+        <w:t>PARTNER - Siege Analytics, Washington, DC | January 2014 – Present</w:t>
       </w:r>
     </w:p>
     <w:p>
@@ -109,7 +109,7 @@
         <w:pStyle w:val="Heading3"/>
       </w:pPr>
       <w:r>
-        <w:t>PRINCIPAL CONSULTANT - Clarity and Rigour, Washington, DC | 2012 – 2014</w:t>
+        <w:t>DATA PRODUCTS MANAGER - Helm/Murmuration, Washington, DC | 2012 – 2014</w:t>
       </w:r>
     </w:p>
     <w:p>
@@ -142,7 +142,7 @@
         <w:pStyle w:val="Heading3"/>
       </w:pPr>
       <w:r>
-        <w:t>SENIOR CONSULTANT - Helm, Washington, DC | 2010 – 2012</w:t>
+        <w:t>SOFTWARE ENGINEER - Mautinoa Technologies, Washington, DC | 2010 – 2012</w:t>
       </w:r>
     </w:p>
     <w:p>
@@ -175,7 +175,7 @@
         <w:pStyle w:val="Heading3"/>
       </w:pPr>
       <w:r>
-        <w:t>CONSULTANT - GSD&amp;M, Austin, TX | 2008 – 2010</w:t>
+        <w:t>SENIOR ANALYST - Myers Research, Washington, DC | 2008 – 2010</w:t>
       </w:r>
     </w:p>
     <w:p>
@@ -208,7 +208,7 @@
         <w:pStyle w:val="Heading3"/>
       </w:pPr>
       <w:r>
-        <w:t>SENIOR CONSULTANT - Progressive Change Campaign Committee, Washington, DC | 2006 – 2008</w:t>
+        <w:t>RESEARCH DIRECTOR - Progressive Change Campaign Committee, Washington, DC | 2006 – 2008</w:t>
       </w:r>
     </w:p>
     <w:p>
@@ -241,7 +241,7 @@
         <w:pStyle w:val="Heading3"/>
       </w:pPr>
       <w:r>
-        <w:t>CONSULTANT - Salsa Labs, Inc., Washington, DC | 2004 – 2006</w:t>
+        <w:t>SOFTWARE ENGINEER - Salsa Labs, Inc., Washington, DC | 2004 – 2006</w:t>
       </w:r>
     </w:p>
     <w:p>
@@ -274,7 +274,7 @@
         <w:pStyle w:val="Heading3"/>
       </w:pPr>
       <w:r>
-        <w:t>CONSULTANT - The Praxis Project, Oakland, CA | 2002 – 2004</w:t>
+        <w:t>INTERIM TECHNOLOGY MANAGER - The Praxis Project, Oakland, CA | 2002 – 2004</w:t>
       </w:r>
     </w:p>
     <w:p>
@@ -307,7 +307,7 @@
         <w:pStyle w:val="Heading3"/>
       </w:pPr>
       <w:r>
-        <w:t>ANALYST - Lake Research Partners, Washington, DC | 2001 – 2002</w:t>
+        <w:t>PROGRAMMER - Lake Research Partners, Washington, DC | 2001 – 2002</w:t>
       </w:r>
     </w:p>
     <w:p>
@@ -340,7 +340,7 @@
         <w:pStyle w:val="Heading3"/>
       </w:pPr>
       <w:r>
-        <w:t>FIELD COORDINATOR - The Feldman Group, Washington, DC | 2000 – 2001</w:t>
+        <w:t>FIELD DIRECTOR - The Feldman Group, Washington, DC | 2000 – 2001</w:t>
       </w:r>
     </w:p>
     <w:p>

</xml_diff>